<commit_message>
Update The FutureMoneyValue application written in CSharp.docx
</commit_message>
<xml_diff>
--- a/FutureMoneyValue Code Walkthrough/The FutureMoneyValue application written in CSharp.docx
+++ b/FutureMoneyValue Code Walkthrough/The FutureMoneyValue application written in CSharp.docx
@@ -596,7 +596,39 @@
           <w:sz w:val="24"/>
           <w:szCs w:val="24"/>
         </w:rPr>
-        <w:t>Contains classes for creating Windows-based applications that take full advantage of the rich user interface features available in the Microsoft Windows operating system.</w:t>
+        <w:t xml:space="preserve">Contains classes for creating Windows-based applications that </w:t>
+      </w:r>
+      <w:r>
+        <w:rPr>
+          <w:rFonts w:ascii="Times New Roman" w:hAnsi="Times New Roman" w:cs="Times New Roman"/>
+          <w:sz w:val="24"/>
+          <w:szCs w:val="24"/>
+        </w:rPr>
+        <w:t>fully utilize</w:t>
+      </w:r>
+      <w:r>
+        <w:rPr>
+          <w:rFonts w:ascii="Times New Roman" w:hAnsi="Times New Roman" w:cs="Times New Roman"/>
+          <w:sz w:val="24"/>
+          <w:szCs w:val="24"/>
+        </w:rPr>
+        <w:t xml:space="preserve"> the rich user interface features </w:t>
+      </w:r>
+      <w:r>
+        <w:rPr>
+          <w:rFonts w:ascii="Times New Roman" w:hAnsi="Times New Roman" w:cs="Times New Roman"/>
+          <w:sz w:val="24"/>
+          <w:szCs w:val="24"/>
+        </w:rPr>
+        <w:t>of</w:t>
+      </w:r>
+      <w:r>
+        <w:rPr>
+          <w:rFonts w:ascii="Times New Roman" w:hAnsi="Times New Roman" w:cs="Times New Roman"/>
+          <w:sz w:val="24"/>
+          <w:szCs w:val="24"/>
+        </w:rPr>
+        <w:t xml:space="preserve"> the Microsoft Windows operating system.</w:t>
       </w:r>
     </w:p>
     <w:p>
@@ -661,7 +693,39 @@
           <w:sz w:val="24"/>
           <w:szCs w:val="24"/>
         </w:rPr>
-        <w:t>, which inherits from the Form class. This is a common pattern for Windows Forms applications, as it provides a base class for the main form of the application.</w:t>
+        <w:t xml:space="preserve">, which inherits from the Form class. This is a </w:t>
+      </w:r>
+      <w:r>
+        <w:rPr>
+          <w:rFonts w:ascii="Times New Roman" w:hAnsi="Times New Roman" w:cs="Times New Roman"/>
+          <w:sz w:val="24"/>
+          <w:szCs w:val="24"/>
+        </w:rPr>
+        <w:t>typical</w:t>
+      </w:r>
+      <w:r>
+        <w:rPr>
+          <w:rFonts w:ascii="Times New Roman" w:hAnsi="Times New Roman" w:cs="Times New Roman"/>
+          <w:sz w:val="24"/>
+          <w:szCs w:val="24"/>
+        </w:rPr>
+        <w:t xml:space="preserve"> pattern for Windows Forms applications, as it provides a base class for the </w:t>
+      </w:r>
+      <w:r>
+        <w:rPr>
+          <w:rFonts w:ascii="Times New Roman" w:hAnsi="Times New Roman" w:cs="Times New Roman"/>
+          <w:sz w:val="24"/>
+          <w:szCs w:val="24"/>
+        </w:rPr>
+        <w:t>application’s main form</w:t>
+      </w:r>
+      <w:r>
+        <w:rPr>
+          <w:rFonts w:ascii="Times New Roman" w:hAnsi="Times New Roman" w:cs="Times New Roman"/>
+          <w:sz w:val="24"/>
+          <w:szCs w:val="24"/>
+        </w:rPr>
+        <w:t>.</w:t>
       </w:r>
     </w:p>
     <w:p>
@@ -2194,7 +2258,7 @@
           <w:sz w:val="24"/>
           <w:szCs w:val="24"/>
         </w:rPr>
-        <w:t>After validating the inputs, the code calculates the total number of months (months) and the monthly interest rate (</w:t>
+        <w:t>After validating the inputs, the code calculates the total months (months) and the monthly interest rate (</w:t>
       </w:r>
       <w:proofErr w:type="spellStart"/>
       <w:r>
@@ -2322,25 +2386,43 @@
           <w:sz w:val="24"/>
           <w:szCs w:val="24"/>
         </w:rPr>
-        <w:t xml:space="preserve">The future value of the investment is calculated using a loop that iterates for the total number of months. In each iteration, the </w:t>
+        <w:t xml:space="preserve">The future value of the investment is calculated using a loop that iterates for the total number of months. </w:t>
+      </w:r>
+      <w:r>
+        <w:rPr>
+          <w:rFonts w:ascii="Times New Roman" w:hAnsi="Times New Roman" w:cs="Times New Roman"/>
+          <w:sz w:val="24"/>
+          <w:szCs w:val="24"/>
+        </w:rPr>
+        <w:t xml:space="preserve">The </w:t>
       </w:r>
       <w:proofErr w:type="spellStart"/>
-      <w:r>
-        <w:rPr>
-          <w:rFonts w:ascii="Courier New" w:hAnsi="Courier New" w:cs="Courier New"/>
+      <w:proofErr w:type="gramStart"/>
+      <w:r>
+        <w:rPr>
+          <w:rFonts w:ascii="Times New Roman" w:hAnsi="Times New Roman" w:cs="Times New Roman"/>
           <w:sz w:val="24"/>
           <w:szCs w:val="24"/>
         </w:rPr>
         <w:t>futureValue</w:t>
       </w:r>
       <w:proofErr w:type="spellEnd"/>
-      <w:r>
-        <w:rPr>
-          <w:rFonts w:ascii="Times New Roman" w:hAnsi="Times New Roman" w:cs="Times New Roman"/>
-          <w:sz w:val="24"/>
-          <w:szCs w:val="24"/>
-        </w:rPr>
-        <w:t xml:space="preserve"> variable is updated with the current investment and interest earned.</w:t>
+      <w:proofErr w:type="gramEnd"/>
+      <w:r>
+        <w:rPr>
+          <w:rFonts w:ascii="Times New Roman" w:hAnsi="Times New Roman" w:cs="Times New Roman"/>
+          <w:sz w:val="24"/>
+          <w:szCs w:val="24"/>
+        </w:rPr>
+        <w:t xml:space="preserve"> variable is updated with the current investment and interest earned in each iteration</w:t>
+      </w:r>
+      <w:r>
+        <w:rPr>
+          <w:rFonts w:ascii="Times New Roman" w:hAnsi="Times New Roman" w:cs="Times New Roman"/>
+          <w:sz w:val="24"/>
+          <w:szCs w:val="24"/>
+        </w:rPr>
+        <w:t>.</w:t>
       </w:r>
     </w:p>
     <w:p>
@@ -4211,7 +4293,39 @@
           <w:sz w:val="24"/>
           <w:szCs w:val="24"/>
         </w:rPr>
-        <w:t>Contains classes for creating Windows-based applications that take full advantage of the rich user interface features available in the Microsoft Windows operating system.</w:t>
+        <w:t xml:space="preserve">Contains classes for creating Windows-based applications that </w:t>
+      </w:r>
+      <w:r>
+        <w:rPr>
+          <w:rFonts w:ascii="Times New Roman" w:hAnsi="Times New Roman" w:cs="Times New Roman"/>
+          <w:sz w:val="24"/>
+          <w:szCs w:val="24"/>
+        </w:rPr>
+        <w:t>fully utilize</w:t>
+      </w:r>
+      <w:r>
+        <w:rPr>
+          <w:rFonts w:ascii="Times New Roman" w:hAnsi="Times New Roman" w:cs="Times New Roman"/>
+          <w:sz w:val="24"/>
+          <w:szCs w:val="24"/>
+        </w:rPr>
+        <w:t xml:space="preserve"> the rich user interface features </w:t>
+      </w:r>
+      <w:r>
+        <w:rPr>
+          <w:rFonts w:ascii="Times New Roman" w:hAnsi="Times New Roman" w:cs="Times New Roman"/>
+          <w:sz w:val="24"/>
+          <w:szCs w:val="24"/>
+        </w:rPr>
+        <w:t>of</w:t>
+      </w:r>
+      <w:r>
+        <w:rPr>
+          <w:rFonts w:ascii="Times New Roman" w:hAnsi="Times New Roman" w:cs="Times New Roman"/>
+          <w:sz w:val="24"/>
+          <w:szCs w:val="24"/>
+        </w:rPr>
+        <w:t xml:space="preserve"> the Microsoft Windows operating system.</w:t>
       </w:r>
     </w:p>
     <w:p>
@@ -4542,7 +4656,7 @@
           <w:sz w:val="24"/>
           <w:szCs w:val="24"/>
         </w:rPr>
-        <w:t>Add a summary comment for the Main method, which is the main entry point for the application. This comment provides documentation for the purpose of the method.</w:t>
+        <w:t>Add a summary comment for the Main method, which is the main entry point for the application. This comment provides documentation for the method.</w:t>
       </w:r>
     </w:p>
     <w:p>
@@ -5070,7 +5184,23 @@
           <w:sz w:val="24"/>
           <w:szCs w:val="24"/>
         </w:rPr>
-        <w:t>This makes the application DPI-aware, allowing it to render properly on high-DPI displays.</w:t>
+        <w:t xml:space="preserve">This makes the application DPI-aware, allowing it to render </w:t>
+      </w:r>
+      <w:r>
+        <w:rPr>
+          <w:rFonts w:ascii="Times New Roman" w:hAnsi="Times New Roman" w:cs="Times New Roman"/>
+          <w:sz w:val="24"/>
+          <w:szCs w:val="24"/>
+        </w:rPr>
+        <w:t>correctly</w:t>
+      </w:r>
+      <w:r>
+        <w:rPr>
+          <w:rFonts w:ascii="Times New Roman" w:hAnsi="Times New Roman" w:cs="Times New Roman"/>
+          <w:sz w:val="24"/>
+          <w:szCs w:val="24"/>
+        </w:rPr>
+        <w:t xml:space="preserve"> on high-DPI displays.</w:t>
       </w:r>
     </w:p>
     <w:p>
@@ -5676,7 +5806,6 @@
         <w:t xml:space="preserve">The new </w:t>
       </w:r>
       <w:proofErr w:type="spellStart"/>
-      <w:proofErr w:type="gramStart"/>
       <w:r>
         <w:rPr>
           <w:rFonts w:ascii="Courier New" w:hAnsi="Courier New" w:cs="Courier New"/>
@@ -5692,16 +5821,7 @@
           <w:sz w:val="24"/>
           <w:szCs w:val="24"/>
         </w:rPr>
-        <w:t>(</w:t>
-      </w:r>
-      <w:proofErr w:type="gramEnd"/>
-      <w:r>
-        <w:rPr>
-          <w:rFonts w:ascii="Courier New" w:hAnsi="Courier New" w:cs="Courier New"/>
-          <w:sz w:val="24"/>
-          <w:szCs w:val="24"/>
-        </w:rPr>
-        <w:t>)</w:t>
+        <w:t>()</w:t>
       </w:r>
       <w:r>
         <w:rPr>
@@ -5735,7 +5855,7 @@
           <w:sz w:val="24"/>
           <w:szCs w:val="24"/>
         </w:rPr>
-        <w:t>form, which was defined in the previous code snippet you provided.</w:t>
+        <w:t>form defined in the previous code snippet you provided.</w:t>
       </w:r>
     </w:p>
     <w:p>
@@ -5764,7 +5884,31 @@
           <w:sz w:val="24"/>
           <w:szCs w:val="24"/>
         </w:rPr>
-        <w:t>In summary, this code snippet defines the main entry point for a Windows Forms application called "</w:t>
+        <w:t>This</w:t>
+      </w:r>
+      <w:r>
+        <w:rPr>
+          <w:rFonts w:ascii="Times New Roman" w:hAnsi="Times New Roman" w:cs="Times New Roman"/>
+          <w:sz w:val="24"/>
+          <w:szCs w:val="24"/>
+        </w:rPr>
+        <w:t xml:space="preserve"> code snippet defines </w:t>
+      </w:r>
+      <w:r>
+        <w:rPr>
+          <w:rFonts w:ascii="Times New Roman" w:hAnsi="Times New Roman" w:cs="Times New Roman"/>
+          <w:sz w:val="24"/>
+          <w:szCs w:val="24"/>
+        </w:rPr>
+        <w:t>a Windows Forms application's main entry point,</w:t>
+      </w:r>
+      <w:r>
+        <w:rPr>
+          <w:rFonts w:ascii="Times New Roman" w:hAnsi="Times New Roman" w:cs="Times New Roman"/>
+          <w:sz w:val="24"/>
+          <w:szCs w:val="24"/>
+        </w:rPr>
+        <w:t xml:space="preserve"> "</w:t>
       </w:r>
       <w:proofErr w:type="spellStart"/>
       <w:r>
@@ -6257,7 +6401,23 @@
           <w:sz w:val="24"/>
           <w:szCs w:val="24"/>
         </w:rPr>
-        <w:t xml:space="preserve">. This partial class is combined with the previously defined </w:t>
+        <w:t xml:space="preserve">. This partial class </w:t>
+      </w:r>
+      <w:r>
+        <w:rPr>
+          <w:rFonts w:ascii="Times New Roman" w:hAnsi="Times New Roman" w:cs="Times New Roman"/>
+          <w:sz w:val="24"/>
+          <w:szCs w:val="24"/>
+        </w:rPr>
+        <w:t>combines</w:t>
+      </w:r>
+      <w:r>
+        <w:rPr>
+          <w:rFonts w:ascii="Times New Roman" w:hAnsi="Times New Roman" w:cs="Times New Roman"/>
+          <w:sz w:val="24"/>
+          <w:szCs w:val="24"/>
+        </w:rPr>
+        <w:t xml:space="preserve"> the previously defined </w:t>
       </w:r>
       <w:proofErr w:type="spellStart"/>
       <w:r>
@@ -6275,7 +6435,23 @@
           <w:sz w:val="24"/>
           <w:szCs w:val="24"/>
         </w:rPr>
-        <w:t xml:space="preserve"> class to create the full class definition. This separation allows the designer-generated code to be kept separate from the custom code.</w:t>
+        <w:t xml:space="preserve"> class to create the </w:t>
+      </w:r>
+      <w:r>
+        <w:rPr>
+          <w:rFonts w:ascii="Times New Roman" w:hAnsi="Times New Roman" w:cs="Times New Roman"/>
+          <w:sz w:val="24"/>
+          <w:szCs w:val="24"/>
+        </w:rPr>
+        <w:t>whole</w:t>
+      </w:r>
+      <w:r>
+        <w:rPr>
+          <w:rFonts w:ascii="Times New Roman" w:hAnsi="Times New Roman" w:cs="Times New Roman"/>
+          <w:sz w:val="24"/>
+          <w:szCs w:val="24"/>
+        </w:rPr>
+        <w:t xml:space="preserve"> class definition. This separation allows the designer-generated code to be kept separate from the custom code.</w:t>
       </w:r>
     </w:p>
     <w:p>
@@ -6404,7 +6580,55 @@
           <w:sz w:val="24"/>
           <w:szCs w:val="24"/>
         </w:rPr>
-        <w:t>. This field holds references to the form's components, which are required for the designer support and for disposing of resources when the form is closed.</w:t>
+        <w:t xml:space="preserve">. This field </w:t>
+      </w:r>
+      <w:r>
+        <w:rPr>
+          <w:rFonts w:ascii="Times New Roman" w:hAnsi="Times New Roman" w:cs="Times New Roman"/>
+          <w:sz w:val="24"/>
+          <w:szCs w:val="24"/>
+        </w:rPr>
+        <w:t>references</w:t>
+      </w:r>
+      <w:r>
+        <w:rPr>
+          <w:rFonts w:ascii="Times New Roman" w:hAnsi="Times New Roman" w:cs="Times New Roman"/>
+          <w:sz w:val="24"/>
+          <w:szCs w:val="24"/>
+        </w:rPr>
+        <w:t xml:space="preserve"> the form's </w:t>
+      </w:r>
+      <w:r>
+        <w:rPr>
+          <w:rFonts w:ascii="Times New Roman" w:hAnsi="Times New Roman" w:cs="Times New Roman"/>
+          <w:sz w:val="24"/>
+          <w:szCs w:val="24"/>
+        </w:rPr>
+        <w:t>features</w:t>
+      </w:r>
+      <w:r>
+        <w:rPr>
+          <w:rFonts w:ascii="Times New Roman" w:hAnsi="Times New Roman" w:cs="Times New Roman"/>
+          <w:sz w:val="24"/>
+          <w:szCs w:val="24"/>
+        </w:rPr>
+        <w:t xml:space="preserve">, which are required for the </w:t>
+      </w:r>
+      <w:r>
+        <w:rPr>
+          <w:rFonts w:ascii="Times New Roman" w:hAnsi="Times New Roman" w:cs="Times New Roman"/>
+          <w:sz w:val="24"/>
+          <w:szCs w:val="24"/>
+        </w:rPr>
+        <w:t>designer’s</w:t>
+      </w:r>
+      <w:r>
+        <w:rPr>
+          <w:rFonts w:ascii="Times New Roman" w:hAnsi="Times New Roman" w:cs="Times New Roman"/>
+          <w:sz w:val="24"/>
+          <w:szCs w:val="24"/>
+        </w:rPr>
+        <w:t xml:space="preserve"> support and for disposing of resources when the form is closed.</w:t>
       </w:r>
     </w:p>
     <w:p>
@@ -6520,7 +6744,23 @@
           <w:sz w:val="24"/>
           <w:szCs w:val="24"/>
         </w:rPr>
-        <w:t xml:space="preserve">method, which is responsible for releasing unmanaged resources and disposing of managed resources when the form is closed. This method takes a single parameter disposing, which is a </w:t>
+        <w:t>method, responsible for releasing unmanaged resources and disposing of managed resources when the form is closed. This method takes a single parameter disposing</w:t>
+      </w:r>
+      <w:r>
+        <w:rPr>
+          <w:rFonts w:ascii="Times New Roman" w:hAnsi="Times New Roman" w:cs="Times New Roman"/>
+          <w:sz w:val="24"/>
+          <w:szCs w:val="24"/>
+        </w:rPr>
+        <w:t xml:space="preserve"> of</w:t>
+      </w:r>
+      <w:r>
+        <w:rPr>
+          <w:rFonts w:ascii="Times New Roman" w:hAnsi="Times New Roman" w:cs="Times New Roman"/>
+          <w:sz w:val="24"/>
+          <w:szCs w:val="24"/>
+        </w:rPr>
+        <w:t xml:space="preserve">, which is a </w:t>
       </w:r>
       <w:proofErr w:type="spellStart"/>
       <w:r>
@@ -6538,25 +6778,71 @@
           <w:sz w:val="24"/>
           <w:szCs w:val="24"/>
         </w:rPr>
-        <w:t xml:space="preserve"> indicating whether to dispose of managed resources. The method checks if disposing is true and if components </w:t>
-      </w:r>
-      <w:proofErr w:type="gramStart"/>
-      <w:r>
-        <w:rPr>
-          <w:rFonts w:ascii="Times New Roman" w:hAnsi="Times New Roman" w:cs="Times New Roman"/>
-          <w:sz w:val="24"/>
-          <w:szCs w:val="24"/>
-        </w:rPr>
-        <w:t>is</w:t>
-      </w:r>
-      <w:proofErr w:type="gramEnd"/>
-      <w:r>
-        <w:rPr>
-          <w:rFonts w:ascii="Times New Roman" w:hAnsi="Times New Roman" w:cs="Times New Roman"/>
-          <w:sz w:val="24"/>
-          <w:szCs w:val="24"/>
-        </w:rPr>
-        <w:t xml:space="preserve"> not null, then it calls the Dispose method on the components. Finally, the method </w:t>
+        <w:t xml:space="preserve"> indicating whether to dispose of managed resources. The method checks if disposing</w:t>
+      </w:r>
+      <w:r>
+        <w:rPr>
+          <w:rFonts w:ascii="Times New Roman" w:hAnsi="Times New Roman" w:cs="Times New Roman"/>
+          <w:sz w:val="24"/>
+          <w:szCs w:val="24"/>
+        </w:rPr>
+        <w:t xml:space="preserve"> of</w:t>
+      </w:r>
+      <w:r>
+        <w:rPr>
+          <w:rFonts w:ascii="Times New Roman" w:hAnsi="Times New Roman" w:cs="Times New Roman"/>
+          <w:sz w:val="24"/>
+          <w:szCs w:val="24"/>
+        </w:rPr>
+        <w:t xml:space="preserve"> is </w:t>
+      </w:r>
+      <w:r>
+        <w:rPr>
+          <w:rFonts w:ascii="Times New Roman" w:hAnsi="Times New Roman" w:cs="Times New Roman"/>
+          <w:sz w:val="24"/>
+          <w:szCs w:val="24"/>
+        </w:rPr>
+        <w:t>accurate,</w:t>
+      </w:r>
+      <w:r>
+        <w:rPr>
+          <w:rFonts w:ascii="Times New Roman" w:hAnsi="Times New Roman" w:cs="Times New Roman"/>
+          <w:sz w:val="24"/>
+          <w:szCs w:val="24"/>
+        </w:rPr>
+        <w:t xml:space="preserve"> and if components </w:t>
+      </w:r>
+      <w:r>
+        <w:rPr>
+          <w:rFonts w:ascii="Times New Roman" w:hAnsi="Times New Roman" w:cs="Times New Roman"/>
+          <w:sz w:val="24"/>
+          <w:szCs w:val="24"/>
+        </w:rPr>
+        <w:t>are not null,</w:t>
+      </w:r>
+      <w:r>
+        <w:rPr>
+          <w:rFonts w:ascii="Times New Roman" w:hAnsi="Times New Roman" w:cs="Times New Roman"/>
+          <w:sz w:val="24"/>
+          <w:szCs w:val="24"/>
+        </w:rPr>
+        <w:t xml:space="preserve"> it calls the Dispose method on the </w:t>
+      </w:r>
+      <w:r>
+        <w:rPr>
+          <w:rFonts w:ascii="Times New Roman" w:hAnsi="Times New Roman" w:cs="Times New Roman"/>
+          <w:sz w:val="24"/>
+          <w:szCs w:val="24"/>
+        </w:rPr>
+        <w:t>details</w:t>
+      </w:r>
+      <w:r>
+        <w:rPr>
+          <w:rFonts w:ascii="Times New Roman" w:hAnsi="Times New Roman" w:cs="Times New Roman"/>
+          <w:sz w:val="24"/>
+          <w:szCs w:val="24"/>
+        </w:rPr>
+        <w:t xml:space="preserve">. Finally, the method </w:t>
       </w:r>
       <w:proofErr w:type="gramStart"/>
       <w:r>
@@ -6828,7 +7114,23 @@
           <w:sz w:val="24"/>
           <w:szCs w:val="24"/>
         </w:rPr>
-        <w:t xml:space="preserve"> method, which is responsible for initializing the form's controls and properties. This method is called in the constructor of the </w:t>
+        <w:t xml:space="preserve"> method, which </w:t>
+      </w:r>
+      <w:r>
+        <w:rPr>
+          <w:rFonts w:ascii="Times New Roman" w:hAnsi="Times New Roman" w:cs="Times New Roman"/>
+          <w:sz w:val="24"/>
+          <w:szCs w:val="24"/>
+        </w:rPr>
+        <w:t>initializes</w:t>
+      </w:r>
+      <w:r>
+        <w:rPr>
+          <w:rFonts w:ascii="Times New Roman" w:hAnsi="Times New Roman" w:cs="Times New Roman"/>
+          <w:sz w:val="24"/>
+          <w:szCs w:val="24"/>
+        </w:rPr>
+        <w:t xml:space="preserve"> the form's controls and properties. This method is called in the constructor of the </w:t>
       </w:r>
       <w:proofErr w:type="spellStart"/>
       <w:r>
@@ -7416,7 +7718,23 @@
           <w:sz w:val="24"/>
           <w:szCs w:val="24"/>
         </w:rPr>
-        <w:t>Declare the private fields for each control on the form. These fields hold references to the controls and can be used in the custom code to interact with the controls.</w:t>
+        <w:t xml:space="preserve">Declare the private fields for each control on the form. These fields </w:t>
+      </w:r>
+      <w:r>
+        <w:rPr>
+          <w:rFonts w:ascii="Times New Roman" w:hAnsi="Times New Roman" w:cs="Times New Roman"/>
+          <w:sz w:val="24"/>
+          <w:szCs w:val="24"/>
+        </w:rPr>
+        <w:t>reference</w:t>
+      </w:r>
+      <w:r>
+        <w:rPr>
+          <w:rFonts w:ascii="Times New Roman" w:hAnsi="Times New Roman" w:cs="Times New Roman"/>
+          <w:sz w:val="24"/>
+          <w:szCs w:val="24"/>
+        </w:rPr>
+        <w:t xml:space="preserve"> the controls and can be used in the custom code to interact with the controls.</w:t>
       </w:r>
     </w:p>
     <w:p>
@@ -7480,7 +7798,23 @@
           <w:sz w:val="24"/>
           <w:szCs w:val="24"/>
         </w:rPr>
-        <w:t xml:space="preserve"> class to create the full class definition for the form.</w:t>
+        <w:t xml:space="preserve"> class to create the </w:t>
+      </w:r>
+      <w:r>
+        <w:rPr>
+          <w:rFonts w:ascii="Times New Roman" w:hAnsi="Times New Roman" w:cs="Times New Roman"/>
+          <w:sz w:val="24"/>
+          <w:szCs w:val="24"/>
+        </w:rPr>
+        <w:t>whole</w:t>
+      </w:r>
+      <w:r>
+        <w:rPr>
+          <w:rFonts w:ascii="Times New Roman" w:hAnsi="Times New Roman" w:cs="Times New Roman"/>
+          <w:sz w:val="24"/>
+          <w:szCs w:val="24"/>
+        </w:rPr>
+        <w:t xml:space="preserve"> class definition for the form.</w:t>
       </w:r>
     </w:p>
     <w:p>

</xml_diff>